<commit_message>
Report of Independent Study
</commit_message>
<xml_diff>
--- a/Report Independent Study.docx
+++ b/Report Independent Study.docx
@@ -11,284 +11,333 @@
           <w:szCs w:val="28"/>
         </w:rPr>
       </w:pPr>
-      <w:r>
+    </w:p>
+    <w:p>
+      <w:pPr>
         <w:rPr>
           <w:b/>
           <w:bCs/>
           <w:sz w:val="28"/>
           <w:szCs w:val="28"/>
         </w:rPr>
-        <w:t>Learning objectives</w:t>
-      </w:r>
-    </w:p>
-    <w:p>
-      <w:pPr>
-        <w:rPr>
-          <w:u w:val="single"/>
-          <w:lang w:val="ru-RU"/>
-        </w:rPr>
-      </w:pPr>
-      <w:r>
-        <w:rPr>
-          <w:u w:val="single"/>
-        </w:rPr>
-        <w:t>Upon completion of the course, I achieved the following goals:</w:t>
-      </w:r>
-    </w:p>
-    <w:p>
-      <w:pPr>
-        <w:rPr>
-          <w:b/>
-          <w:bCs/>
-          <w:i/>
-          <w:iCs/>
-        </w:rPr>
-      </w:pPr>
-      <w:r>
-        <w:rPr>
-          <w:b/>
-          <w:bCs/>
-          <w:i/>
-          <w:iCs/>
-        </w:rPr>
-        <w:t>1. Algorithmic problem solving</w:t>
-      </w:r>
-    </w:p>
-    <w:p>
-      <w:r>
-        <w:t>I've learned how to break down tasks into smaller, manageable components.</w:t>
-      </w:r>
-    </w:p>
-    <w:p>
-      <w:r>
-        <w:t>I have mastered the skills of designing and analyzing algorithms, which allowed me to solve problems faster and more efficiently.</w:t>
-      </w:r>
-    </w:p>
-    <w:p>
-      <w:pPr>
-        <w:rPr>
-          <w:b/>
-          <w:bCs/>
-          <w:i/>
-          <w:iCs/>
-        </w:rPr>
-      </w:pPr>
-      <w:r>
-        <w:rPr>
-          <w:b/>
-          <w:bCs/>
-          <w:i/>
-          <w:iCs/>
-        </w:rPr>
-        <w:t>2. Data Structures</w:t>
-      </w:r>
-    </w:p>
-    <w:p>
-      <w:r>
-        <w:t>Studied advanced data structures such as trees, graphs, and heaps.</w:t>
-      </w:r>
-    </w:p>
-    <w:p>
-      <w:r>
-        <w:t>I understood how and when to use these data structures in various competitive programming tasks.</w:t>
-      </w:r>
-    </w:p>
-    <w:p>
-      <w:pPr>
-        <w:rPr>
-          <w:b/>
-          <w:bCs/>
-          <w:i/>
-          <w:iCs/>
-        </w:rPr>
-      </w:pPr>
-      <w:r>
-        <w:rPr>
-          <w:b/>
-          <w:bCs/>
-          <w:i/>
-          <w:iCs/>
-        </w:rPr>
-        <w:t>3. Dynamic programming</w:t>
-      </w:r>
-    </w:p>
-    <w:p>
-      <w:r>
-        <w:t>I mastered dynamic programming techniques, which helped me solve complex problems that require optimization.</w:t>
-      </w:r>
-    </w:p>
-    <w:p>
-      <w:r>
-        <w:t>I practiced using these techniques to improve the performance of solutions.</w:t>
-      </w:r>
-    </w:p>
-    <w:p>
-      <w:pPr>
-        <w:rPr>
-          <w:b/>
-          <w:bCs/>
-          <w:i/>
-          <w:iCs/>
-        </w:rPr>
-      </w:pPr>
-      <w:r>
-        <w:rPr>
-          <w:b/>
-          <w:bCs/>
-          <w:i/>
-          <w:iCs/>
-        </w:rPr>
-        <w:t>4. Greedy algorithms</w:t>
-      </w:r>
-    </w:p>
-    <w:p>
-      <w:r>
-        <w:t>I understood the essence of greedy algorithms and their application.</w:t>
-      </w:r>
-    </w:p>
-    <w:p>
-      <w:r>
-        <w:t>I learned how to apply greedy strategies to solve optimization problems.</w:t>
-      </w:r>
-    </w:p>
-    <w:p>
-      <w:pPr>
-        <w:rPr>
-          <w:b/>
-          <w:bCs/>
-          <w:i/>
-          <w:iCs/>
-        </w:rPr>
-      </w:pPr>
-      <w:r>
-        <w:rPr>
-          <w:b/>
-          <w:bCs/>
-          <w:i/>
-          <w:iCs/>
-        </w:rPr>
-        <w:t>5. Algorithms on graphs</w:t>
-      </w:r>
-    </w:p>
-    <w:p>
-      <w:r>
-        <w:t>He studied the basic algorithms on graphs, such as BFS, DFS and Dijkstra's algorithm.</w:t>
-      </w:r>
-    </w:p>
-    <w:p>
-      <w:r>
-        <w:t>I solved graph-related problems, which greatly improved my graph skills.</w:t>
-      </w:r>
-    </w:p>
-    <w:p>
-      <w:pPr>
-        <w:rPr>
-          <w:b/>
-          <w:bCs/>
-          <w:i/>
-          <w:iCs/>
-        </w:rPr>
-      </w:pPr>
-      <w:r>
-        <w:rPr>
-          <w:b/>
-          <w:bCs/>
-          <w:i/>
-          <w:iCs/>
-        </w:rPr>
-        <w:t>6. Mathematics in competitive programming</w:t>
-      </w:r>
-    </w:p>
-    <w:p>
-      <w:r>
-        <w:t>He deepened his knowledge in the field of number theory, combinatorics and probability.</w:t>
-      </w:r>
-    </w:p>
-    <w:p>
-      <w:r>
-        <w:t>He applied these mathematical concepts to solve algorithmic problems.</w:t>
-      </w:r>
-    </w:p>
-    <w:p>
-      <w:pPr>
-        <w:rPr>
-          <w:b/>
-          <w:bCs/>
-          <w:i/>
-          <w:iCs/>
-        </w:rPr>
-      </w:pPr>
-      <w:r>
-        <w:rPr>
-          <w:b/>
-          <w:bCs/>
-          <w:i/>
-          <w:iCs/>
-        </w:rPr>
-        <w:t>7. Programming skills</w:t>
-      </w:r>
-    </w:p>
-    <w:p>
-      <w:r>
-        <w:t>Improved programming skills, especially in terms of ensuring readability, efficiency and correctness of the code.</w:t>
-      </w:r>
-    </w:p>
-    <w:p>
-      <w:r>
-        <w:t>He practiced implementing algorithms and data structures in a competitive environment.</w:t>
-      </w:r>
-    </w:p>
-    <w:p>
-      <w:pPr>
-        <w:rPr>
-          <w:b/>
-          <w:bCs/>
-          <w:i/>
-          <w:iCs/>
-        </w:rPr>
-      </w:pPr>
-      <w:r>
-        <w:rPr>
-          <w:b/>
-          <w:bCs/>
-          <w:i/>
-          <w:iCs/>
-        </w:rPr>
-        <w:t>8. Strategies for participation in competitions</w:t>
-      </w:r>
-    </w:p>
-    <w:p>
-      <w:r>
-        <w:t>He has developed effective strategies for participating in programming competitions.</w:t>
-      </w:r>
-    </w:p>
-    <w:p>
-      <w:pPr>
-        <w:rPr>
-          <w:lang w:val="ru-RU"/>
-        </w:rPr>
-      </w:pPr>
-      <w:r>
-        <w:t>I learned how to manage time and choose tasks during contests, which helped me improve my results.</w:t>
-      </w:r>
-    </w:p>
-    <w:p>
-      <w:pPr>
+      </w:pPr>
+      <w:r>
         <w:rPr>
           <w:b/>
           <w:bCs/>
           <w:sz w:val="28"/>
           <w:szCs w:val="28"/>
         </w:rPr>
-      </w:pPr>
-      <w:r>
+        <w:t>Learning objectives</w:t>
+      </w:r>
+    </w:p>
+    <w:p>
+      <w:pPr>
+        <w:rPr>
+          <w:u w:val="single"/>
+        </w:rPr>
+      </w:pPr>
+      <w:r>
+        <w:rPr>
+          <w:u w:val="single"/>
+        </w:rPr>
+        <w:t>Upon completion of the course, I achieved the following goals:</w:t>
+      </w:r>
+    </w:p>
+    <w:p>
+      <w:pPr>
+        <w:rPr>
+          <w:b/>
+          <w:bCs/>
+          <w:i/>
+          <w:iCs/>
+        </w:rPr>
+      </w:pPr>
+      <w:r>
+        <w:rPr>
+          <w:b/>
+          <w:bCs/>
+          <w:i/>
+          <w:iCs/>
+        </w:rPr>
+        <w:t>1. Algorithmic problem solving</w:t>
+      </w:r>
+    </w:p>
+    <w:p>
+      <w:r>
+        <w:t>I've learned how to break down tasks into smaller, manageable components.</w:t>
+      </w:r>
+    </w:p>
+    <w:p>
+      <w:r>
+        <w:t>I have mastered the skills of designing and analyzing algorithms, which allowed me to solve problems faster and more efficiently.</w:t>
+      </w:r>
+    </w:p>
+    <w:p>
+      <w:pPr>
+        <w:rPr>
+          <w:b/>
+          <w:bCs/>
+          <w:i/>
+          <w:iCs/>
+        </w:rPr>
+      </w:pPr>
+      <w:r>
+        <w:rPr>
+          <w:b/>
+          <w:bCs/>
+          <w:i/>
+          <w:iCs/>
+        </w:rPr>
+        <w:t>2. Data Structures</w:t>
+      </w:r>
+    </w:p>
+    <w:p>
+      <w:r>
+        <w:t>Studied advanced data structures such as trees, graphs, and heaps.</w:t>
+      </w:r>
+    </w:p>
+    <w:p>
+      <w:r>
+        <w:t>I understood how and when to use these data structures in various competitive programming tasks.</w:t>
+      </w:r>
+    </w:p>
+    <w:p>
+      <w:pPr>
+        <w:rPr>
+          <w:b/>
+          <w:bCs/>
+          <w:i/>
+          <w:iCs/>
+        </w:rPr>
+      </w:pPr>
+      <w:r>
+        <w:rPr>
+          <w:b/>
+          <w:bCs/>
+          <w:i/>
+          <w:iCs/>
+        </w:rPr>
+        <w:t>3. Dynamic programming</w:t>
+      </w:r>
+    </w:p>
+    <w:p>
+      <w:r>
+        <w:t>I mastered dynamic programming techniques, which helped me solve complex problems that require optimization.</w:t>
+      </w:r>
+    </w:p>
+    <w:p>
+      <w:r>
+        <w:t>I practiced using these techniques to improve the performance of solutions.</w:t>
+      </w:r>
+    </w:p>
+    <w:p>
+      <w:pPr>
+        <w:rPr>
+          <w:b/>
+          <w:bCs/>
+          <w:i/>
+          <w:iCs/>
+        </w:rPr>
+      </w:pPr>
+      <w:r>
+        <w:rPr>
+          <w:b/>
+          <w:bCs/>
+          <w:i/>
+          <w:iCs/>
+        </w:rPr>
+        <w:t>4. Greedy algorithms</w:t>
+      </w:r>
+    </w:p>
+    <w:p>
+      <w:r>
+        <w:t>I understood the essence of greedy algorithms and their application.</w:t>
+      </w:r>
+    </w:p>
+    <w:p>
+      <w:r>
+        <w:t>I learned how to apply greedy strategies to solve optimization problems.</w:t>
+      </w:r>
+    </w:p>
+    <w:p>
+      <w:pPr>
+        <w:rPr>
+          <w:b/>
+          <w:bCs/>
+          <w:i/>
+          <w:iCs/>
+        </w:rPr>
+      </w:pPr>
+      <w:r>
+        <w:rPr>
+          <w:b/>
+          <w:bCs/>
+          <w:i/>
+          <w:iCs/>
+        </w:rPr>
+        <w:t>5. Algorithms on graphs</w:t>
+      </w:r>
+    </w:p>
+    <w:p>
+      <w:r>
+        <w:t>I</w:t>
+      </w:r>
+      <w:r>
+        <w:t xml:space="preserve"> studied the basic algorithms on graphs, such as BFS, DFS and Dijkstra's algorithm.</w:t>
+      </w:r>
+    </w:p>
+    <w:p>
+      <w:r>
+        <w:t>I solved graph-related problems, which greatly improved my graph skills.</w:t>
+      </w:r>
+    </w:p>
+    <w:p>
+      <w:pPr>
+        <w:rPr>
+          <w:b/>
+          <w:bCs/>
+          <w:i/>
+          <w:iCs/>
+        </w:rPr>
+      </w:pPr>
+      <w:r>
+        <w:rPr>
+          <w:b/>
+          <w:bCs/>
+          <w:i/>
+          <w:iCs/>
+        </w:rPr>
+        <w:t>6. Mathematics in competitive programming</w:t>
+      </w:r>
+    </w:p>
+    <w:p>
+      <w:r>
+        <w:t>I</w:t>
+      </w:r>
+      <w:r>
+        <w:t xml:space="preserve"> deepened </w:t>
+      </w:r>
+      <w:r>
+        <w:t>my</w:t>
+      </w:r>
+      <w:r>
+        <w:t xml:space="preserve"> knowledge in the field of number theory, </w:t>
+      </w:r>
+      <w:proofErr w:type="gramStart"/>
+      <w:r>
+        <w:t>combinatorics</w:t>
+      </w:r>
+      <w:proofErr w:type="gramEnd"/>
+      <w:r>
+        <w:t xml:space="preserve"> and probability.</w:t>
+      </w:r>
+    </w:p>
+    <w:p>
+      <w:r>
+        <w:t>I</w:t>
+      </w:r>
+      <w:r>
+        <w:t xml:space="preserve"> applied these mathematical concepts to solve algorithmic problems.</w:t>
+      </w:r>
+    </w:p>
+    <w:p>
+      <w:pPr>
+        <w:rPr>
+          <w:b/>
+          <w:bCs/>
+          <w:i/>
+          <w:iCs/>
+        </w:rPr>
+      </w:pPr>
+      <w:r>
+        <w:rPr>
+          <w:b/>
+          <w:bCs/>
+          <w:i/>
+          <w:iCs/>
+        </w:rPr>
+        <w:t>7. Programming skills</w:t>
+      </w:r>
+    </w:p>
+    <w:p>
+      <w:r>
+        <w:t xml:space="preserve">Improved programming skills, especially in terms of ensuring readability, </w:t>
+      </w:r>
+      <w:proofErr w:type="gramStart"/>
+      <w:r>
+        <w:t>efficiency</w:t>
+      </w:r>
+      <w:proofErr w:type="gramEnd"/>
+      <w:r>
+        <w:t xml:space="preserve"> and correctness of the code.</w:t>
+      </w:r>
+    </w:p>
+    <w:p>
+      <w:r>
+        <w:t>I</w:t>
+      </w:r>
+      <w:r>
+        <w:t xml:space="preserve"> practiced implementing algorithms and data structures in a competitive environment.</w:t>
+      </w:r>
+    </w:p>
+    <w:p>
+      <w:pPr>
+        <w:rPr>
+          <w:b/>
+          <w:bCs/>
+          <w:i/>
+          <w:iCs/>
+        </w:rPr>
+      </w:pPr>
+      <w:r>
+        <w:rPr>
+          <w:b/>
+          <w:bCs/>
+          <w:i/>
+          <w:iCs/>
+        </w:rPr>
+        <w:t>8. Strategies for participation in competitions</w:t>
+      </w:r>
+    </w:p>
+    <w:p>
+      <w:r>
+        <w:t>I</w:t>
+      </w:r>
+      <w:r>
+        <w:t xml:space="preserve"> </w:t>
+      </w:r>
+      <w:proofErr w:type="gramStart"/>
+      <w:r>
+        <w:t>has</w:t>
+      </w:r>
+      <w:proofErr w:type="gramEnd"/>
+      <w:r>
+        <w:t xml:space="preserve"> developed effective strategies for participating in programming competitions.</w:t>
+      </w:r>
+    </w:p>
+    <w:p>
+      <w:r>
+        <w:lastRenderedPageBreak/>
+        <w:t>I learned how to manage time and choose tasks during contests, which helped me improve my results.</w:t>
+      </w:r>
+    </w:p>
+    <w:p>
+      <w:pPr>
         <w:rPr>
           <w:b/>
           <w:bCs/>
           <w:sz w:val="28"/>
           <w:szCs w:val="28"/>
         </w:rPr>
-        <w:lastRenderedPageBreak/>
+      </w:pPr>
+      <w:r>
+        <w:rPr>
+          <w:b/>
+          <w:bCs/>
+          <w:sz w:val="28"/>
+          <w:szCs w:val="28"/>
+        </w:rPr>
         <w:t>The list of tasks that have been solved</w:t>
       </w:r>
       <w:r>
@@ -359,7 +408,15 @@
         </w:numPr>
       </w:pPr>
       <w:r>
-        <w:t>Rook, Bishop and King</w:t>
+        <w:t xml:space="preserve">Rook, </w:t>
+      </w:r>
+      <w:proofErr w:type="gramStart"/>
+      <w:r>
+        <w:t>Bishop</w:t>
+      </w:r>
+      <w:proofErr w:type="gramEnd"/>
+      <w:r>
+        <w:t xml:space="preserve"> and King</w:t>
       </w:r>
     </w:p>
     <w:p>
@@ -492,8 +549,13 @@
         <w:pStyle w:val="ListParagraph"/>
       </w:pPr>
       <w:r>
-        <w:t>This project implements a search in a string by a mask having "?" replacing 1 character and "*" replacing as many characters as you want</w:t>
-      </w:r>
+        <w:t xml:space="preserve">This project implements a search in a string by a mask having "?" replacing 1 character and "*" replacing as many characters as you </w:t>
+      </w:r>
+      <w:proofErr w:type="gramStart"/>
+      <w:r>
+        <w:t>want</w:t>
+      </w:r>
+      <w:proofErr w:type="gramEnd"/>
     </w:p>
     <w:p>
       <w:pPr>
@@ -601,6 +663,50 @@
       </w:pPr>
       <w:r>
         <w:t>Allows you to draw the Sierpinski triangle using user-defined points. From the depths of rendering, filling triangles, marking the grid, etc.</w:t>
+      </w:r>
+    </w:p>
+    <w:p>
+      <w:pPr>
+        <w:pStyle w:val="ListParagraph"/>
+      </w:pPr>
+    </w:p>
+    <w:p>
+      <w:pPr>
+        <w:pStyle w:val="ListParagraph"/>
+        <w:rPr>
+          <w:b/>
+          <w:bCs/>
+          <w:color w:val="0F4761" w:themeColor="accent1" w:themeShade="BF"/>
+          <w:u w:val="single"/>
+        </w:rPr>
+      </w:pPr>
+    </w:p>
+    <w:p>
+      <w:pPr>
+        <w:pStyle w:val="ListParagraph"/>
+        <w:rPr>
+          <w:b/>
+          <w:bCs/>
+          <w:color w:val="0F4761" w:themeColor="accent1" w:themeShade="BF"/>
+          <w:u w:val="single"/>
+        </w:rPr>
+      </w:pPr>
+      <w:r>
+        <w:rPr>
+          <w:b/>
+          <w:bCs/>
+          <w:color w:val="0F4761" w:themeColor="accent1" w:themeShade="BF"/>
+          <w:u w:val="single"/>
+        </w:rPr>
+        <w:t>GITHUB:</w:t>
+      </w:r>
+    </w:p>
+    <w:p>
+      <w:pPr>
+        <w:pStyle w:val="ListParagraph"/>
+      </w:pPr>
+      <w:r>
+        <w:t>https://github.com/striker10041/Independent-Study</w:t>
       </w:r>
     </w:p>
     <w:sectPr>

</xml_diff>